<commit_message>
added 2nd workshop docs
</commit_message>
<xml_diff>
--- a/docs/WIP/CASA_Minutes_w1_v3.docx
+++ b/docs/WIP/CASA_Minutes_w1_v3.docx
@@ -10,6 +10,8 @@
           <w:bottom w:val="single" w:sz="18" w:space="1" w:color="007AC2"/>
         </w:pBdr>
       </w:pPr>
+      <w:bookmarkStart w:id="0" w:name="_GoBack"/>
+      <w:bookmarkEnd w:id="0"/>
       <w:r>
         <w:t xml:space="preserve">Project CASA: </w:t>
       </w:r>
@@ -1167,8 +1169,6 @@
               </w:rPr>
               <w:t>–</w:t>
             </w:r>
-            <w:bookmarkStart w:id="0" w:name="_GoBack"/>
-            <w:bookmarkEnd w:id="0"/>
             <w:r>
               <w:rPr>
                 <w:rFonts w:ascii="Arial" w:hAnsi="Arial"/>
@@ -5427,7 +5427,7 @@
 </file>
 
 <file path=customXml/itemProps1.xml><?xml version="1.0" encoding="utf-8"?>
-<ds:datastoreItem xmlns:ds="http://schemas.openxmlformats.org/officeDocument/2006/customXml" ds:itemID="{11CDA4D9-EC49-42A2-8C8A-0450C9092C2C}">
+<ds:datastoreItem xmlns:ds="http://schemas.openxmlformats.org/officeDocument/2006/customXml" ds:itemID="{3D3E9895-767C-49A0-9DAF-7D3A620E35CE}">
   <ds:schemaRefs>
     <ds:schemaRef ds:uri="http://schemas.openxmlformats.org/officeDocument/2006/bibliography"/>
   </ds:schemaRefs>

</xml_diff>